<commit_message>
New A5 papersize for Chinese; updated reference.docx
</commit_message>
<xml_diff>
--- a/_resources/book/reference.docx
+++ b/_resources/book/reference.docx
@@ -3,23 +3,18 @@
 <w:document xmlns:wpc="http://schemas.microsoft.com/office/word/2010/wordprocessingCanvas" xmlns:cx="http://schemas.microsoft.com/office/drawing/2014/chartex" xmlns:cx1="http://schemas.microsoft.com/office/drawing/2015/9/8/chartex" xmlns:cx2="http://schemas.microsoft.com/office/drawing/2015/10/21/chartex" xmlns:cx3="http://schemas.microsoft.com/office/drawing/2016/5/9/chartex" xmlns:cx4="http://schemas.microsoft.com/office/drawing/2016/5/10/chartex" xmlns:cx5="http://schemas.microsoft.com/office/drawing/2016/5/11/chartex" xmlns:cx6="http://schemas.microsoft.com/office/drawing/2016/5/12/chartex" xmlns:cx7="http://schemas.microsoft.com/office/drawing/2016/5/13/chartex" xmlns:cx8="http://schemas.microsoft.com/office/drawing/2016/5/14/chartex" xmlns:mc="http://schemas.openxmlformats.org/markup-compatibility/2006" xmlns:aink="http://schemas.microsoft.com/office/drawing/2016/ink" xmlns:am3d="http://schemas.microsoft.com/office/drawing/2017/model3d" xmlns:o="urn:schemas-microsoft-com:office:office" xmlns:oel="http://schemas.microsoft.com/office/2019/extlst" xmlns:r="http://schemas.openxmlformats.org/officeDocument/2006/relationships" xmlns:m="http://schemas.openxmlformats.org/officeDocument/2006/math" xmlns:v="urn:schemas-microsoft-com:vml" xmlns:wp14="http://schemas.microsoft.com/office/word/2010/wordprocessingDrawing" xmlns:wp="http://schemas.openxmlformats.org/drawingml/2006/wordprocessingDrawing" xmlns:w10="urn:schemas-microsoft-com:office:word" xmlns:w="http://schemas.openxmlformats.org/wordprocessingml/2006/main" xmlns:w14="http://schemas.microsoft.com/office/word/2010/wordml" xmlns:w15="http://schemas.microsoft.com/office/word/2012/wordml" xmlns:w16cex="http://schemas.microsoft.com/office/word/2018/wordml/cex" xmlns:w16cid="http://schemas.microsoft.com/office/word/2016/wordml/cid" xmlns:w16="http://schemas.microsoft.com/office/word/2018/wordml" xmlns:w16du="http://schemas.microsoft.com/office/word/2023/wordml/word16du" xmlns:w16sdtdh="http://schemas.microsoft.com/office/word/2020/wordml/sdtdatahash" xmlns:w16sdtfl="http://schemas.microsoft.com/office/word/2024/wordml/sdtformatlock" xmlns:w16se="http://schemas.microsoft.com/office/word/2015/wordml/symex" xmlns:wpg="http://schemas.microsoft.com/office/word/2010/wordprocessingGroup" xmlns:wpi="http://schemas.microsoft.com/office/word/2010/wordprocessingInk" xmlns:wne="http://schemas.microsoft.com/office/word/2006/wordml" xmlns:wps="http://schemas.microsoft.com/office/word/2010/wordprocessingShape" mc:Ignorable="w14 w15 w16se w16cid w16 w16cex w16sdtdh w16sdtfl w16du wp14">
   <w:body>
     <w:p>
+      <w:pPr>
+        <w:pStyle w:val="p1"/>
+      </w:pPr>
       <w:r>
         <w:rPr>
           <w:noProof/>
         </w:rPr>
         <w:drawing>
-          <wp:anchor distT="0" distB="0" distL="114300" distR="114300" simplePos="0" relativeHeight="251658240" behindDoc="0" locked="0" layoutInCell="1" allowOverlap="1" wp14:anchorId="730EF0E0" wp14:editId="4816E76C">
-            <wp:simplePos x="0" y="0"/>
-            <wp:positionH relativeFrom="column">
-              <wp:posOffset>0</wp:posOffset>
-            </wp:positionH>
-            <wp:positionV relativeFrom="paragraph">
-              <wp:posOffset>0</wp:posOffset>
-            </wp:positionV>
-            <wp:extent cx="5473700" cy="8216900"/>
+          <wp:inline distT="0" distB="0" distL="0" distR="0" wp14:anchorId="70CAFAB7" wp14:editId="7B9DBD36">
+            <wp:extent cx="2438400" cy="3657600"/>
             <wp:effectExtent l="0" t="0" r="0" b="0"/>
-            <wp:wrapNone/>
-            <wp:docPr id="1736558516" name="Picture 1" descr="A book cover with a robot and people in a park&#10;&#10;Description automatically generated"/>
+            <wp:docPr id="2067731760" name="Picture 1" descr="A headphones in the shape of a person's head&#10;&#10;AI-generated content may be incorrect."/>
             <wp:cNvGraphicFramePr>
               <a:graphicFrameLocks xmlns:a="http://schemas.openxmlformats.org/drawingml/2006/main" noChangeAspect="1"/>
             </wp:cNvGraphicFramePr>
@@ -27,7 +22,7 @@
               <a:graphicData uri="http://schemas.openxmlformats.org/drawingml/2006/picture">
                 <pic:pic xmlns:pic="http://schemas.openxmlformats.org/drawingml/2006/picture">
                   <pic:nvPicPr>
-                    <pic:cNvPr id="1736558516" name="Picture 1" descr="A book cover with a robot and people in a park&#10;&#10;Description automatically generated"/>
+                    <pic:cNvPr id="2067731760" name="Picture 1" descr="A headphones in the shape of a person's head&#10;&#10;AI-generated content may be incorrect."/>
                     <pic:cNvPicPr/>
                   </pic:nvPicPr>
                   <pic:blipFill>
@@ -45,7 +40,7 @@
                   <pic:spPr>
                     <a:xfrm>
                       <a:off x="0" y="0"/>
-                      <a:ext cx="5473700" cy="8216900"/>
+                      <a:ext cx="2438400" cy="3657600"/>
                     </a:xfrm>
                     <a:prstGeom prst="rect">
                       <a:avLst/>
@@ -54,13 +49,7 @@
                 </pic:pic>
               </a:graphicData>
             </a:graphic>
-            <wp14:sizeRelH relativeFrom="page">
-              <wp14:pctWidth>0</wp14:pctWidth>
-            </wp14:sizeRelH>
-            <wp14:sizeRelV relativeFrom="page">
-              <wp14:pctHeight>0</wp14:pctHeight>
-            </wp14:sizeRelV>
-          </wp:anchor>
+          </wp:inline>
         </w:drawing>
       </w:r>
       <w:r>
@@ -227,7 +216,17 @@
       <w:ptab w:relativeTo="margin" w:alignment="center" w:leader="none"/>
     </w:r>
     <w:r>
-      <w:t>The Human Element (Draft)</w:t>
+      <w:t xml:space="preserve">The </w:t>
+    </w:r>
+    <w:r>
+      <w:t>Vagus Advantage</w:t>
+    </w:r>
+    <w:r>
+      <w:t xml:space="preserve"> (Draft)</w:t>
+    </w:r>
+    <w:r>
+      <w:tab/>
+      <w:t>richard@codria.com</w:t>
     </w:r>
     <w:r>
       <w:ptab w:relativeTo="margin" w:alignment="right" w:leader="none"/>
@@ -1459,6 +1458,21 @@
     <w:unhideWhenUsed/>
     <w:rsid w:val="00465724"/>
   </w:style>
+  <w:style w:type="paragraph" w:customStyle="1" w:styleId="p1">
+    <w:name w:val="p1"/>
+    <w:basedOn w:val="Normal"/>
+    <w:rsid w:val="004E5700"/>
+    <w:pPr>
+      <w:spacing w:after="0"/>
+    </w:pPr>
+    <w:rPr>
+      <w:rFonts w:ascii="Helvetica" w:eastAsia="Times New Roman" w:hAnsi="Helvetica" w:cs="Times New Roman"/>
+      <w:color w:val="E1E0E0"/>
+      <w:sz w:val="42"/>
+      <w:szCs w:val="42"/>
+      <w:lang w:eastAsia="zh-CN"/>
+    </w:rPr>
+  </w:style>
 </w:styles>
 </file>
 

</xml_diff>